<commit_message>
Started CSS for Footer and Buttons
</commit_message>
<xml_diff>
--- a/website_wording.docx
+++ b/website_wording.docx
@@ -4,18 +4,9 @@
   <w:body>
     <w:p>
       <w:pPr>
-        <w:rPr>
-          <w:rFonts w:ascii="Times New Roman" w:hAnsi="Times New Roman" w:cs="Times New Roman"/>
-          <w:b/>
-          <w:sz w:val="28"/>
-        </w:rPr>
-      </w:pPr>
-      <w:r>
-        <w:rPr>
-          <w:rFonts w:ascii="Times New Roman" w:hAnsi="Times New Roman" w:cs="Times New Roman"/>
-          <w:b/>
-          <w:sz w:val="28"/>
-        </w:rPr>
+        <w:pStyle w:val="Title"/>
+      </w:pPr>
+      <w:r>
         <w:t>Home</w:t>
       </w:r>
     </w:p>
@@ -23,13 +14,37 @@
       <w:pPr>
         <w:rPr>
           <w:rFonts w:ascii="Times New Roman" w:hAnsi="Times New Roman" w:cs="Times New Roman"/>
-        </w:rPr>
-      </w:pPr>
-      <w:r>
-        <w:rPr>
-          <w:rFonts w:ascii="Times New Roman" w:hAnsi="Times New Roman" w:cs="Times New Roman"/>
-        </w:rPr>
-        <w:t>Stuff</w:t>
+          <w:sz w:val="24"/>
+        </w:rPr>
+      </w:pPr>
+      <w:r>
+        <w:rPr>
+          <w:rFonts w:ascii="Times New Roman" w:hAnsi="Times New Roman" w:cs="Times New Roman"/>
+          <w:sz w:val="24"/>
+        </w:rPr>
+        <w:t>Prepare to Enter!</w:t>
+      </w:r>
+    </w:p>
+    <w:p>
+      <w:pPr>
+        <w:rPr>
+          <w:rFonts w:ascii="Times New Roman" w:hAnsi="Times New Roman" w:cs="Times New Roman"/>
+          <w:sz w:val="24"/>
+        </w:rPr>
+      </w:pPr>
+      <w:r>
+        <w:rPr>
+          <w:rFonts w:ascii="Times New Roman" w:hAnsi="Times New Roman" w:cs="Times New Roman"/>
+          <w:sz w:val="24"/>
+        </w:rPr>
+        <w:t>M</w:t>
+      </w:r>
+      <w:r>
+        <w:rPr>
+          <w:rFonts w:ascii="Times New Roman" w:hAnsi="Times New Roman" w:cs="Times New Roman"/>
+          <w:sz w:val="24"/>
+        </w:rPr>
+        <w:t>y world of character design and mystical monsters</w:t>
       </w:r>
       <w:bookmarkStart w:id="0" w:name="_GoBack"/>
       <w:bookmarkEnd w:id="0"/>
@@ -38,23 +53,1285 @@
       <w:pPr>
         <w:rPr>
           <w:rFonts w:ascii="Times New Roman" w:hAnsi="Times New Roman" w:cs="Times New Roman"/>
+        </w:rPr>
+      </w:pPr>
+    </w:p>
+    <w:p>
+      <w:pPr>
+        <w:rPr>
+          <w:rFonts w:asciiTheme="majorHAnsi" w:eastAsiaTheme="majorEastAsia" w:hAnsiTheme="majorHAnsi" w:cstheme="majorBidi"/>
+          <w:spacing w:val="-10"/>
+          <w:kern w:val="28"/>
+          <w:sz w:val="56"/>
+          <w:szCs w:val="56"/>
+        </w:rPr>
+      </w:pPr>
+      <w:r>
+        <w:br w:type="page"/>
+      </w:r>
+    </w:p>
+    <w:p>
+      <w:pPr>
+        <w:pStyle w:val="Title"/>
+      </w:pPr>
+      <w:r>
+        <w:lastRenderedPageBreak/>
+        <w:t>Portfolio</w:t>
+      </w:r>
+    </w:p>
+    <w:p>
+      <w:pPr>
+        <w:rPr>
+          <w:rFonts w:ascii="Times New Roman" w:hAnsi="Times New Roman" w:cs="Times New Roman"/>
+          <w:sz w:val="24"/>
+        </w:rPr>
+      </w:pPr>
+      <w:r>
+        <w:rPr>
+          <w:rFonts w:ascii="Times New Roman" w:hAnsi="Times New Roman" w:cs="Times New Roman"/>
+          <w:sz w:val="24"/>
+        </w:rPr>
+        <w:t>Stuff</w:t>
+      </w:r>
+    </w:p>
+    <w:p>
+      <w:pPr>
+        <w:rPr>
+          <w:rFonts w:ascii="Times New Roman" w:hAnsi="Times New Roman" w:cs="Times New Roman"/>
+          <w:sz w:val="24"/>
+        </w:rPr>
+      </w:pPr>
+    </w:p>
+    <w:p>
+      <w:pPr>
+        <w:rPr>
+          <w:rFonts w:asciiTheme="majorHAnsi" w:eastAsiaTheme="majorEastAsia" w:hAnsiTheme="majorHAnsi" w:cstheme="majorBidi"/>
+          <w:spacing w:val="-10"/>
+          <w:kern w:val="28"/>
+          <w:sz w:val="56"/>
+          <w:szCs w:val="56"/>
+        </w:rPr>
+      </w:pPr>
+      <w:r>
+        <w:br w:type="page"/>
+      </w:r>
+    </w:p>
+    <w:p>
+      <w:pPr>
+        <w:pStyle w:val="Title"/>
+      </w:pPr>
+      <w:r>
+        <w:lastRenderedPageBreak/>
+        <w:t>Animations</w:t>
+      </w:r>
+    </w:p>
+    <w:p>
+      <w:pPr>
+        <w:rPr>
+          <w:rFonts w:ascii="Times New Roman" w:hAnsi="Times New Roman" w:cs="Times New Roman"/>
+          <w:sz w:val="24"/>
+        </w:rPr>
+      </w:pPr>
+      <w:r>
+        <w:rPr>
+          <w:rFonts w:ascii="Times New Roman" w:hAnsi="Times New Roman" w:cs="Times New Roman"/>
+          <w:sz w:val="24"/>
+        </w:rPr>
+        <w:t>Stuff</w:t>
+      </w:r>
+    </w:p>
+    <w:p>
+      <w:pPr>
+        <w:rPr>
+          <w:rFonts w:ascii="Times New Roman" w:hAnsi="Times New Roman" w:cs="Times New Roman"/>
+          <w:sz w:val="24"/>
+        </w:rPr>
+      </w:pPr>
+    </w:p>
+    <w:p>
+      <w:pPr>
+        <w:rPr>
+          <w:rFonts w:asciiTheme="majorHAnsi" w:eastAsiaTheme="majorEastAsia" w:hAnsiTheme="majorHAnsi" w:cstheme="majorBidi"/>
+          <w:spacing w:val="-10"/>
+          <w:kern w:val="28"/>
+          <w:sz w:val="56"/>
+          <w:szCs w:val="56"/>
+        </w:rPr>
+      </w:pPr>
+      <w:r>
+        <w:br w:type="page"/>
+      </w:r>
+    </w:p>
+    <w:p>
+      <w:pPr>
+        <w:pStyle w:val="Title"/>
+      </w:pPr>
+      <w:r>
+        <w:lastRenderedPageBreak/>
+        <w:t>About Me</w:t>
+      </w:r>
+    </w:p>
+    <w:p>
+      <w:pPr>
+        <w:rPr>
+          <w:rFonts w:ascii="Times New Roman" w:hAnsi="Times New Roman" w:cs="Times New Roman"/>
+          <w:sz w:val="24"/>
+        </w:rPr>
+      </w:pPr>
+      <w:r>
+        <w:rPr>
+          <w:rFonts w:ascii="Times New Roman" w:hAnsi="Times New Roman" w:cs="Times New Roman"/>
+          <w:sz w:val="24"/>
+        </w:rPr>
+        <w:t>Hello there! My name is Alyna!</w:t>
+      </w:r>
+    </w:p>
+    <w:p>
+      <w:pPr>
+        <w:rPr>
+          <w:rFonts w:ascii="Times New Roman" w:hAnsi="Times New Roman" w:cs="Times New Roman"/>
+          <w:strike/>
+          <w:sz w:val="24"/>
+        </w:rPr>
+      </w:pPr>
+      <w:r>
+        <w:rPr>
+          <w:rFonts w:ascii="Times New Roman" w:hAnsi="Times New Roman" w:cs="Times New Roman"/>
+          <w:strike/>
+          <w:sz w:val="24"/>
+        </w:rPr>
+        <w:t xml:space="preserve">Ma favorite past time has always been drawing. </w:t>
+      </w:r>
+      <w:r>
+        <w:rPr>
+          <w:rFonts w:ascii="Times New Roman" w:hAnsi="Times New Roman" w:cs="Times New Roman"/>
+          <w:strike/>
+          <w:sz w:val="24"/>
+        </w:rPr>
+        <w:t xml:space="preserve">Since I was a kid I’ve always loved drawing my favorite cartoon characters and weird mystical creatures. I love trying new things and I’m always excited to try different art techniques! One of the ways I enjoy challenging myself, is by learning the intricacies of my drawing program! I learned the most about selection tools and techniques while creating my </w:t>
+      </w:r>
+      <w:proofErr w:type="spellStart"/>
+      <w:r>
+        <w:rPr>
+          <w:rFonts w:ascii="Times New Roman" w:hAnsi="Times New Roman" w:cs="Times New Roman"/>
+          <w:strike/>
+          <w:sz w:val="24"/>
+          <w:u w:val="single"/>
+        </w:rPr>
+        <w:t>Bojack</w:t>
+      </w:r>
+      <w:proofErr w:type="spellEnd"/>
+      <w:r>
+        <w:rPr>
+          <w:rFonts w:ascii="Times New Roman" w:hAnsi="Times New Roman" w:cs="Times New Roman"/>
+          <w:strike/>
+          <w:sz w:val="24"/>
+          <w:u w:val="single"/>
+        </w:rPr>
+        <w:t xml:space="preserve"> Horseman photoshop edit</w:t>
+      </w:r>
+      <w:r>
+        <w:rPr>
+          <w:rFonts w:ascii="Times New Roman" w:hAnsi="Times New Roman" w:cs="Times New Roman"/>
+          <w:strike/>
+          <w:sz w:val="24"/>
+        </w:rPr>
+        <w:t xml:space="preserve"> (link to </w:t>
+      </w:r>
+      <w:proofErr w:type="spellStart"/>
+      <w:r>
+        <w:rPr>
+          <w:rFonts w:ascii="Times New Roman" w:hAnsi="Times New Roman" w:cs="Times New Roman"/>
+          <w:strike/>
+          <w:sz w:val="24"/>
+        </w:rPr>
+        <w:t>img</w:t>
+      </w:r>
+      <w:proofErr w:type="spellEnd"/>
+      <w:r>
+        <w:rPr>
+          <w:rFonts w:ascii="Times New Roman" w:hAnsi="Times New Roman" w:cs="Times New Roman"/>
+          <w:strike/>
+          <w:sz w:val="24"/>
+        </w:rPr>
+        <w:t xml:space="preserve"> here?)</w:t>
+      </w:r>
+    </w:p>
+    <w:p>
+      <w:pPr>
+        <w:rPr>
+          <w:rFonts w:ascii="Times New Roman" w:hAnsi="Times New Roman" w:cs="Times New Roman"/>
+          <w:strike/>
+          <w:sz w:val="24"/>
+        </w:rPr>
+      </w:pPr>
+      <w:r>
+        <w:rPr>
+          <w:rFonts w:ascii="Times New Roman" w:hAnsi="Times New Roman" w:cs="Times New Roman"/>
+          <w:strike/>
+          <w:sz w:val="24"/>
+        </w:rPr>
+        <w:t>I consider one of my biggest accomplishments to be this website you’re on now!</w:t>
+      </w:r>
+      <w:r>
+        <w:rPr>
+          <w:rFonts w:ascii="Times New Roman" w:hAnsi="Times New Roman" w:cs="Times New Roman"/>
+          <w:strike/>
+          <w:sz w:val="24"/>
+        </w:rPr>
+        <w:t xml:space="preserve"> Ever since I took my first coding class, Intro to C++ in my freshman year of college, coding has always fascinated me! So much can be accomplished through coding and it makes up most of our technological world! Through a 12-week(?) lesson in </w:t>
+      </w:r>
+      <w:proofErr w:type="spellStart"/>
+      <w:r>
+        <w:rPr>
+          <w:rFonts w:ascii="Times New Roman" w:hAnsi="Times New Roman" w:cs="Times New Roman"/>
+          <w:strike/>
+          <w:sz w:val="24"/>
+        </w:rPr>
+        <w:t>Codecademy</w:t>
+      </w:r>
+      <w:proofErr w:type="spellEnd"/>
+      <w:r>
+        <w:rPr>
+          <w:rFonts w:ascii="Times New Roman" w:hAnsi="Times New Roman" w:cs="Times New Roman"/>
+          <w:strike/>
+          <w:sz w:val="24"/>
+        </w:rPr>
+        <w:t>, I learned the ins and outs of coding websites from scratch! Not only was it super fun to learn, but I actually got to apply what I learned by making this website, my very own portfolio!</w:t>
+      </w:r>
+    </w:p>
+    <w:p>
+      <w:pPr>
+        <w:rPr>
+          <w:rFonts w:ascii="Times New Roman" w:hAnsi="Times New Roman" w:cs="Times New Roman"/>
+          <w:strike/>
+          <w:sz w:val="24"/>
+        </w:rPr>
+      </w:pPr>
+    </w:p>
+    <w:p>
+      <w:pPr>
+        <w:rPr>
+          <w:rFonts w:ascii="Times New Roman" w:hAnsi="Times New Roman" w:cs="Times New Roman"/>
+          <w:strike/>
+          <w:sz w:val="24"/>
+        </w:rPr>
+      </w:pPr>
+      <w:r>
+        <w:rPr>
+          <w:rFonts w:ascii="Times New Roman" w:hAnsi="Times New Roman" w:cs="Times New Roman"/>
+          <w:strike/>
+          <w:sz w:val="24"/>
+        </w:rPr>
+        <w:t>This site is a portfolio of my best work</w:t>
+      </w:r>
+      <w:r>
+        <w:rPr>
+          <w:rFonts w:ascii="Times New Roman" w:hAnsi="Times New Roman" w:cs="Times New Roman"/>
+          <w:strike/>
+          <w:sz w:val="24"/>
+        </w:rPr>
+        <w:t xml:space="preserve">! Since a good amount of my work is digital, I </w:t>
+      </w:r>
+      <w:r>
+        <w:rPr>
+          <w:rFonts w:ascii="Times New Roman" w:hAnsi="Times New Roman" w:cs="Times New Roman"/>
+          <w:strike/>
+          <w:sz w:val="24"/>
+        </w:rPr>
+        <w:t>wanted</w:t>
+      </w:r>
+      <w:r>
+        <w:rPr>
+          <w:rFonts w:ascii="Times New Roman" w:hAnsi="Times New Roman" w:cs="Times New Roman"/>
+          <w:strike/>
+          <w:sz w:val="24"/>
+        </w:rPr>
+        <w:t xml:space="preserve"> a digital place to display my portfolio. With a curiosity for coding and website design, I decided it would be more fun and more personal if I learned to code my own site! So welcome!</w:t>
+      </w:r>
+    </w:p>
+    <w:p>
+      <w:pPr>
+        <w:rPr>
+          <w:rFonts w:ascii="Times New Roman" w:hAnsi="Times New Roman" w:cs="Times New Roman"/>
+          <w:strike/>
+          <w:sz w:val="24"/>
+        </w:rPr>
+      </w:pPr>
+      <w:r>
+        <w:rPr>
+          <w:rFonts w:ascii="Times New Roman" w:hAnsi="Times New Roman" w:cs="Times New Roman"/>
+          <w:strike/>
+          <w:sz w:val="24"/>
+        </w:rPr>
+        <w:t xml:space="preserve">As a very curious person, I love trying new things and have a variety of interests, but some of my strongest skills are in character design and graphic design! I currently volunteer as the graphic designer for the non-profit organization STEM Veterans USA. You can see some examples of my work for them </w:t>
+      </w:r>
+      <w:r>
+        <w:rPr>
+          <w:rFonts w:ascii="Times New Roman" w:hAnsi="Times New Roman" w:cs="Times New Roman"/>
+          <w:strike/>
+          <w:sz w:val="24"/>
+          <w:u w:val="single"/>
+        </w:rPr>
+        <w:t>here</w:t>
+      </w:r>
+      <w:r>
+        <w:rPr>
+          <w:rFonts w:ascii="Times New Roman" w:hAnsi="Times New Roman" w:cs="Times New Roman"/>
+          <w:strike/>
+          <w:sz w:val="24"/>
+        </w:rPr>
+        <w:t>(link)!</w:t>
+      </w:r>
+    </w:p>
+    <w:p>
+      <w:pPr>
+        <w:rPr>
+          <w:rFonts w:ascii="Times New Roman" w:hAnsi="Times New Roman" w:cs="Times New Roman"/>
+          <w:strike/>
+          <w:sz w:val="24"/>
+        </w:rPr>
+      </w:pPr>
+      <w:r>
+        <w:rPr>
+          <w:rFonts w:ascii="Times New Roman" w:hAnsi="Times New Roman" w:cs="Times New Roman"/>
+          <w:strike/>
+          <w:sz w:val="24"/>
+        </w:rPr>
+        <w:t>Some of my other interests include, drawing, painting, knitting, sewing, and coding!</w:t>
+      </w:r>
+    </w:p>
+    <w:p>
+      <w:pPr>
+        <w:rPr>
+          <w:rFonts w:ascii="Times New Roman" w:hAnsi="Times New Roman" w:cs="Times New Roman"/>
+          <w:strike/>
+          <w:sz w:val="24"/>
+        </w:rPr>
+      </w:pPr>
+      <w:r>
+        <w:rPr>
+          <w:rFonts w:ascii="Times New Roman" w:hAnsi="Times New Roman" w:cs="Times New Roman"/>
+          <w:strike/>
+          <w:sz w:val="24"/>
+        </w:rPr>
+        <w:t xml:space="preserve">For as long as I can remember, I have been drawing. I’ve always loved </w:t>
+      </w:r>
+      <w:r>
+        <w:rPr>
+          <w:rFonts w:ascii="Times New Roman" w:hAnsi="Times New Roman" w:cs="Times New Roman"/>
+          <w:strike/>
+          <w:sz w:val="24"/>
+        </w:rPr>
+        <w:t xml:space="preserve">watching animations and </w:t>
+      </w:r>
+      <w:r>
+        <w:rPr>
+          <w:rFonts w:ascii="Times New Roman" w:hAnsi="Times New Roman" w:cs="Times New Roman"/>
+          <w:strike/>
+          <w:sz w:val="24"/>
+        </w:rPr>
+        <w:t xml:space="preserve">drawing my favorite cartoon characters, like Bugs Bunny, Marvin the Martian, The Penguins of Madagascar, and Teenage Mutant Ninja Turtles, just to name a few! </w:t>
+      </w:r>
+      <w:r>
+        <w:rPr>
+          <w:rFonts w:ascii="Times New Roman" w:hAnsi="Times New Roman" w:cs="Times New Roman"/>
+          <w:strike/>
+          <w:sz w:val="24"/>
+        </w:rPr>
+        <w:t>I never lost that curiosity and love for animation as I got older, and now I love creating my own characters! Animation in particular has always excited me, and I love experimenting with animation characters and techniques in my spare time!</w:t>
+      </w:r>
+    </w:p>
+    <w:p>
+      <w:pPr>
+        <w:rPr>
+          <w:rFonts w:ascii="Times New Roman" w:hAnsi="Times New Roman" w:cs="Times New Roman"/>
+          <w:strike/>
+          <w:sz w:val="24"/>
+        </w:rPr>
+      </w:pPr>
+      <w:r>
+        <w:rPr>
+          <w:rFonts w:ascii="Times New Roman" w:hAnsi="Times New Roman" w:cs="Times New Roman"/>
+          <w:strike/>
+          <w:sz w:val="24"/>
+        </w:rPr>
+        <w:t xml:space="preserve">Through many demanding courses during my path to gain a bachelor’s degree in mechanical engineering, I have learned that while I enjoy problem-solving and challenging myself, </w:t>
+      </w:r>
+      <w:r>
+        <w:rPr>
+          <w:rFonts w:ascii="Times New Roman" w:hAnsi="Times New Roman" w:cs="Times New Roman"/>
+          <w:strike/>
+          <w:sz w:val="24"/>
+        </w:rPr>
+        <w:t xml:space="preserve">my true passion lies in creating. Prompted or not, I will always be drawing and creating, and I would love to put that skill to use! </w:t>
+      </w:r>
+      <w:r>
+        <w:rPr>
+          <w:rFonts w:ascii="Times New Roman" w:hAnsi="Times New Roman" w:cs="Times New Roman"/>
+          <w:strike/>
+          <w:sz w:val="24"/>
+        </w:rPr>
+        <w:t xml:space="preserve">I am currently looking </w:t>
+      </w:r>
+      <w:r>
+        <w:rPr>
+          <w:rFonts w:ascii="Times New Roman" w:hAnsi="Times New Roman" w:cs="Times New Roman"/>
+          <w:strike/>
+          <w:sz w:val="24"/>
+        </w:rPr>
+        <w:t>to start(continue?) my career in character design or graphic design. I know I have a lot more to learn, but that’s always been part of the fun of what I do, I always get to keep learning!</w:t>
+      </w:r>
+    </w:p>
+    <w:p>
+      <w:pPr>
+        <w:rPr>
+          <w:rFonts w:ascii="Times New Roman" w:hAnsi="Times New Roman" w:cs="Times New Roman"/>
+          <w:sz w:val="24"/>
+        </w:rPr>
+      </w:pPr>
+      <w:r>
+        <w:rPr>
+          <w:rFonts w:ascii="Times New Roman" w:hAnsi="Times New Roman" w:cs="Times New Roman"/>
+          <w:sz w:val="24"/>
+        </w:rPr>
+        <w:t xml:space="preserve">Have Questions, </w:t>
+      </w:r>
+      <w:r>
+        <w:rPr>
+          <w:rFonts w:ascii="Times New Roman" w:hAnsi="Times New Roman" w:cs="Times New Roman"/>
+          <w:sz w:val="24"/>
+        </w:rPr>
+        <w:t>Inquiries</w:t>
+      </w:r>
+      <w:r>
+        <w:rPr>
+          <w:rFonts w:ascii="Times New Roman" w:hAnsi="Times New Roman" w:cs="Times New Roman"/>
+          <w:sz w:val="24"/>
+        </w:rPr>
+        <w:t xml:space="preserve">, or </w:t>
+      </w:r>
+      <w:r>
+        <w:rPr>
+          <w:rFonts w:ascii="Times New Roman" w:hAnsi="Times New Roman" w:cs="Times New Roman"/>
+          <w:sz w:val="24"/>
+        </w:rPr>
+        <w:t xml:space="preserve">just </w:t>
+      </w:r>
+      <w:proofErr w:type="spellStart"/>
+      <w:r>
+        <w:rPr>
+          <w:rFonts w:ascii="Times New Roman" w:hAnsi="Times New Roman" w:cs="Times New Roman"/>
+          <w:sz w:val="24"/>
+        </w:rPr>
+        <w:t>wann</w:t>
+      </w:r>
+      <w:proofErr w:type="spellEnd"/>
+      <w:r>
+        <w:rPr>
+          <w:rFonts w:ascii="Times New Roman" w:hAnsi="Times New Roman" w:cs="Times New Roman"/>
+          <w:sz w:val="24"/>
+        </w:rPr>
+        <w:t xml:space="preserve"> say </w:t>
+      </w:r>
+      <w:r>
+        <w:rPr>
+          <w:rFonts w:ascii="Times New Roman" w:hAnsi="Times New Roman" w:cs="Times New Roman"/>
+          <w:sz w:val="24"/>
+        </w:rPr>
+        <w:t>H</w:t>
+      </w:r>
+      <w:r>
+        <w:rPr>
+          <w:rFonts w:ascii="Times New Roman" w:hAnsi="Times New Roman" w:cs="Times New Roman"/>
+          <w:sz w:val="24"/>
+        </w:rPr>
+        <w:t>i?</w:t>
+      </w:r>
+    </w:p>
+    <w:p>
+      <w:pPr>
+        <w:rPr>
+          <w:rFonts w:ascii="Times New Roman" w:hAnsi="Times New Roman" w:cs="Times New Roman"/>
+          <w:sz w:val="24"/>
+        </w:rPr>
+      </w:pPr>
+      <w:r>
+        <w:rPr>
+          <w:rFonts w:ascii="Times New Roman" w:hAnsi="Times New Roman" w:cs="Times New Roman"/>
+          <w:sz w:val="24"/>
+        </w:rPr>
+        <w:t xml:space="preserve"> </w:t>
+      </w:r>
+      <w:r>
+        <w:rPr>
+          <w:rFonts w:ascii="Times New Roman" w:hAnsi="Times New Roman" w:cs="Times New Roman"/>
+          <w:sz w:val="24"/>
+          <w:u w:val="single"/>
+        </w:rPr>
+        <w:t>Contact Me</w:t>
+      </w:r>
+      <w:r>
+        <w:rPr>
+          <w:rFonts w:ascii="Times New Roman" w:hAnsi="Times New Roman" w:cs="Times New Roman"/>
+          <w:sz w:val="24"/>
+        </w:rPr>
+        <w:t xml:space="preserve"> (link</w:t>
+      </w:r>
+      <w:r>
+        <w:rPr>
+          <w:rFonts w:ascii="Times New Roman" w:hAnsi="Times New Roman" w:cs="Times New Roman"/>
+          <w:sz w:val="24"/>
+        </w:rPr>
+        <w:t xml:space="preserve"> (pic link??)</w:t>
+      </w:r>
+      <w:r>
+        <w:rPr>
+          <w:rFonts w:ascii="Times New Roman" w:hAnsi="Times New Roman" w:cs="Times New Roman"/>
+          <w:sz w:val="24"/>
+        </w:rPr>
+        <w:t>)!</w:t>
+      </w:r>
+    </w:p>
+    <w:p>
+      <w:pPr>
+        <w:rPr>
+          <w:rFonts w:ascii="Times New Roman" w:hAnsi="Times New Roman" w:cs="Times New Roman"/>
+          <w:sz w:val="24"/>
+        </w:rPr>
+      </w:pPr>
+      <w:r>
+        <w:rPr>
+          <w:rFonts w:ascii="Times New Roman" w:hAnsi="Times New Roman" w:cs="Times New Roman"/>
+          <w:sz w:val="24"/>
+        </w:rPr>
+        <w:lastRenderedPageBreak/>
+        <w:t>Who the fuck are you, huh?</w:t>
+      </w:r>
+    </w:p>
+    <w:p>
+      <w:pPr>
+        <w:rPr>
+          <w:rFonts w:ascii="Times New Roman" w:hAnsi="Times New Roman" w:cs="Times New Roman"/>
+          <w:sz w:val="24"/>
+        </w:rPr>
+      </w:pPr>
+    </w:p>
+    <w:p>
+      <w:pPr>
+        <w:rPr>
+          <w:rFonts w:ascii="Times New Roman" w:hAnsi="Times New Roman" w:cs="Times New Roman"/>
+          <w:sz w:val="24"/>
+        </w:rPr>
+      </w:pPr>
+      <w:r>
+        <w:rPr>
+          <w:rFonts w:ascii="Times New Roman" w:hAnsi="Times New Roman" w:cs="Times New Roman"/>
+          <w:sz w:val="24"/>
+        </w:rPr>
+        <w:t xml:space="preserve">Who the fuck am I? Who, the fuck, AM I??? Who am I really </w:t>
+      </w:r>
+      <w:proofErr w:type="spellStart"/>
+      <w:r>
+        <w:rPr>
+          <w:rFonts w:ascii="Times New Roman" w:hAnsi="Times New Roman" w:cs="Times New Roman"/>
+          <w:sz w:val="24"/>
+        </w:rPr>
+        <w:t>tho</w:t>
+      </w:r>
+      <w:proofErr w:type="spellEnd"/>
+      <w:r>
+        <w:rPr>
+          <w:rFonts w:ascii="Times New Roman" w:hAnsi="Times New Roman" w:cs="Times New Roman"/>
+          <w:sz w:val="24"/>
+        </w:rPr>
+        <w:t>, like, for real?</w:t>
+      </w:r>
+    </w:p>
+    <w:p>
+      <w:pPr>
+        <w:rPr>
+          <w:rFonts w:ascii="Times New Roman" w:hAnsi="Times New Roman" w:cs="Times New Roman"/>
+          <w:sz w:val="24"/>
+          <w:highlight w:val="yellow"/>
+        </w:rPr>
+      </w:pPr>
+      <w:r>
+        <w:rPr>
+          <w:rFonts w:ascii="Times New Roman" w:hAnsi="Times New Roman" w:cs="Times New Roman"/>
+          <w:sz w:val="24"/>
+          <w:highlight w:val="yellow"/>
+        </w:rPr>
+        <w:t>-----</w:t>
+      </w:r>
+    </w:p>
+    <w:p>
+      <w:pPr>
+        <w:rPr>
+          <w:rFonts w:ascii="Times New Roman" w:hAnsi="Times New Roman" w:cs="Times New Roman"/>
+          <w:sz w:val="24"/>
+          <w:highlight w:val="yellow"/>
+        </w:rPr>
+      </w:pPr>
+      <w:r>
+        <w:rPr>
+          <w:rFonts w:ascii="Times New Roman" w:hAnsi="Times New Roman" w:cs="Times New Roman"/>
+          <w:sz w:val="24"/>
+          <w:highlight w:val="yellow"/>
+        </w:rPr>
+        <w:t xml:space="preserve">Seemingly quiet, calm and collected on the outside, </w:t>
+      </w:r>
+      <w:r>
+        <w:rPr>
+          <w:rFonts w:ascii="Times New Roman" w:hAnsi="Times New Roman" w:cs="Times New Roman"/>
+          <w:sz w:val="24"/>
+          <w:highlight w:val="yellow"/>
+        </w:rPr>
+        <w:t>this Florida gal</w:t>
+      </w:r>
+      <w:r>
+        <w:rPr>
+          <w:rFonts w:ascii="Times New Roman" w:hAnsi="Times New Roman" w:cs="Times New Roman"/>
+          <w:sz w:val="24"/>
+          <w:highlight w:val="yellow"/>
+        </w:rPr>
+        <w:t xml:space="preserve"> has a</w:t>
+      </w:r>
+      <w:r>
+        <w:rPr>
+          <w:rFonts w:ascii="Times New Roman" w:hAnsi="Times New Roman" w:cs="Times New Roman"/>
+          <w:sz w:val="24"/>
+          <w:highlight w:val="yellow"/>
+        </w:rPr>
+        <w:t>n excitable</w:t>
+      </w:r>
+      <w:r>
+        <w:rPr>
+          <w:rFonts w:ascii="Times New Roman" w:hAnsi="Times New Roman" w:cs="Times New Roman"/>
+          <w:sz w:val="24"/>
+          <w:highlight w:val="yellow"/>
+        </w:rPr>
+        <w:t xml:space="preserve"> rainbow paint-splattered soul which is always on the brink of bursting with new characters and ideas. Never satisfied with an easy task, </w:t>
+      </w:r>
+      <w:r>
+        <w:rPr>
+          <w:rFonts w:ascii="Times New Roman" w:hAnsi="Times New Roman" w:cs="Times New Roman"/>
+          <w:sz w:val="24"/>
+          <w:highlight w:val="yellow"/>
+        </w:rPr>
+        <w:t>Alyna</w:t>
+      </w:r>
+      <w:r>
+        <w:rPr>
+          <w:rFonts w:ascii="Times New Roman" w:hAnsi="Times New Roman" w:cs="Times New Roman"/>
+          <w:sz w:val="24"/>
+          <w:highlight w:val="yellow"/>
+        </w:rPr>
+        <w:t xml:space="preserve"> is always looking for a fun challenge in which she can add onto her already expansive knowledge of art styles and techniques.</w:t>
+      </w:r>
+      <w:r>
+        <w:rPr>
+          <w:rFonts w:ascii="Times New Roman" w:hAnsi="Times New Roman" w:cs="Times New Roman"/>
+          <w:sz w:val="24"/>
+          <w:highlight w:val="yellow"/>
+        </w:rPr>
+        <w:t xml:space="preserve"> </w:t>
+      </w:r>
+      <w:r>
+        <w:rPr>
+          <w:rFonts w:ascii="Times New Roman" w:hAnsi="Times New Roman" w:cs="Times New Roman"/>
+          <w:sz w:val="24"/>
+          <w:highlight w:val="yellow"/>
+        </w:rPr>
+        <w:t>She</w:t>
+      </w:r>
+      <w:r>
+        <w:rPr>
+          <w:rFonts w:ascii="Times New Roman" w:hAnsi="Times New Roman" w:cs="Times New Roman"/>
+          <w:sz w:val="24"/>
+          <w:highlight w:val="yellow"/>
+        </w:rPr>
+        <w:t xml:space="preserve"> has spent her life playing the quiet obedient child and student she was supposed to be; graduating high school with an associate degree and completing college with a bachelor’s in Mechanical Engineering. But all the while her heart would flutter out of the classroom and into the colorful pages of her mind, until she was finally in a music filled room where she could put her characters onto paper. After walking in the wrong direction for years, her head (heart) finally has control over her feet. </w:t>
+      </w:r>
+      <w:r>
+        <w:rPr>
+          <w:rFonts w:ascii="Times New Roman" w:hAnsi="Times New Roman" w:cs="Times New Roman"/>
+          <w:sz w:val="24"/>
+          <w:highlight w:val="yellow"/>
+        </w:rPr>
+        <w:t>She can no longer deny her intense need to create. Selling drawings on Fiverr</w:t>
+      </w:r>
+      <w:r>
+        <w:rPr>
+          <w:rFonts w:ascii="Times New Roman" w:hAnsi="Times New Roman" w:cs="Times New Roman"/>
+          <w:sz w:val="24"/>
+          <w:highlight w:val="yellow"/>
+        </w:rPr>
+        <w:t xml:space="preserve"> is only the start, and</w:t>
+      </w:r>
+      <w:r>
+        <w:rPr>
+          <w:rFonts w:ascii="Times New Roman" w:hAnsi="Times New Roman" w:cs="Times New Roman"/>
+          <w:sz w:val="24"/>
+          <w:highlight w:val="yellow"/>
+        </w:rPr>
+        <w:t xml:space="preserve"> has</w:t>
+      </w:r>
+      <w:r>
+        <w:rPr>
+          <w:rFonts w:ascii="Times New Roman" w:hAnsi="Times New Roman" w:cs="Times New Roman"/>
+          <w:sz w:val="24"/>
+          <w:highlight w:val="yellow"/>
+        </w:rPr>
+        <w:t xml:space="preserve"> only enlarged </w:t>
+      </w:r>
+      <w:r>
+        <w:rPr>
+          <w:rFonts w:ascii="Times New Roman" w:hAnsi="Times New Roman" w:cs="Times New Roman"/>
+          <w:sz w:val="24"/>
+          <w:highlight w:val="yellow"/>
+        </w:rPr>
+        <w:t>her</w:t>
+      </w:r>
+      <w:r>
+        <w:rPr>
+          <w:rFonts w:ascii="Times New Roman" w:hAnsi="Times New Roman" w:cs="Times New Roman"/>
+          <w:sz w:val="24"/>
+          <w:highlight w:val="yellow"/>
+        </w:rPr>
+        <w:t xml:space="preserve"> </w:t>
+      </w:r>
+      <w:r>
+        <w:rPr>
+          <w:rFonts w:ascii="Times New Roman" w:hAnsi="Times New Roman" w:cs="Times New Roman"/>
+          <w:sz w:val="24"/>
+          <w:highlight w:val="yellow"/>
+        </w:rPr>
+        <w:t>desire to create</w:t>
+      </w:r>
+      <w:r>
+        <w:rPr>
+          <w:rFonts w:ascii="Times New Roman" w:hAnsi="Times New Roman" w:cs="Times New Roman"/>
+          <w:sz w:val="24"/>
+          <w:highlight w:val="yellow"/>
+        </w:rPr>
+        <w:t xml:space="preserve">. </w:t>
+      </w:r>
+      <w:r>
+        <w:rPr>
+          <w:rFonts w:ascii="Times New Roman" w:hAnsi="Times New Roman" w:cs="Times New Roman"/>
+          <w:sz w:val="24"/>
+          <w:highlight w:val="yellow"/>
+        </w:rPr>
+        <w:t xml:space="preserve">Like a vampire starved of blood, Alyna is </w:t>
+      </w:r>
+      <w:r>
+        <w:rPr>
+          <w:rFonts w:ascii="Times New Roman" w:hAnsi="Times New Roman" w:cs="Times New Roman"/>
+          <w:sz w:val="24"/>
+          <w:highlight w:val="yellow"/>
+        </w:rPr>
+        <w:t>eager</w:t>
+      </w:r>
+      <w:r>
+        <w:rPr>
+          <w:rFonts w:ascii="Times New Roman" w:hAnsi="Times New Roman" w:cs="Times New Roman"/>
+          <w:sz w:val="24"/>
+          <w:highlight w:val="yellow"/>
+        </w:rPr>
+        <w:t xml:space="preserve"> and </w:t>
+      </w:r>
+      <w:r>
+        <w:rPr>
+          <w:rFonts w:ascii="Times New Roman" w:hAnsi="Times New Roman" w:cs="Times New Roman"/>
+          <w:sz w:val="24"/>
+          <w:highlight w:val="yellow"/>
+        </w:rPr>
+        <w:t>excited</w:t>
+      </w:r>
+      <w:r>
+        <w:rPr>
+          <w:rFonts w:ascii="Times New Roman" w:hAnsi="Times New Roman" w:cs="Times New Roman"/>
+          <w:sz w:val="24"/>
+          <w:highlight w:val="yellow"/>
+        </w:rPr>
+        <w:t xml:space="preserve"> fo</w:t>
+      </w:r>
+      <w:r>
+        <w:rPr>
+          <w:rFonts w:ascii="Times New Roman" w:hAnsi="Times New Roman" w:cs="Times New Roman"/>
+          <w:sz w:val="24"/>
+          <w:highlight w:val="yellow"/>
+        </w:rPr>
+        <w:t>r bigger and better projects, full of creative potential!</w:t>
+      </w:r>
+    </w:p>
+    <w:p>
+      <w:pPr>
+        <w:rPr>
+          <w:rFonts w:ascii="Times New Roman" w:hAnsi="Times New Roman" w:cs="Times New Roman"/>
+          <w:sz w:val="24"/>
+        </w:rPr>
+      </w:pPr>
+      <w:r>
+        <w:rPr>
+          <w:rFonts w:ascii="Times New Roman" w:hAnsi="Times New Roman" w:cs="Times New Roman"/>
+          <w:sz w:val="24"/>
+          <w:highlight w:val="yellow"/>
+        </w:rPr>
+        <w:t>-----</w:t>
+      </w:r>
+    </w:p>
+    <w:p>
+      <w:pPr>
+        <w:rPr>
+          <w:rFonts w:ascii="Times New Roman" w:hAnsi="Times New Roman" w:cs="Times New Roman"/>
+          <w:sz w:val="24"/>
+        </w:rPr>
+      </w:pPr>
+      <w:r>
+        <w:br w:type="page"/>
+      </w:r>
+    </w:p>
+    <w:p>
+      <w:pPr>
+        <w:pStyle w:val="Title"/>
+      </w:pPr>
+      <w:r>
+        <w:lastRenderedPageBreak/>
+        <w:t>Contact</w:t>
+      </w:r>
+    </w:p>
+    <w:p>
+      <w:pPr>
+        <w:spacing w:after="0" w:line="240" w:lineRule="auto"/>
+        <w:rPr>
+          <w:rFonts w:ascii="Times New Roman" w:eastAsia="Times New Roman" w:hAnsi="Times New Roman" w:cs="Times New Roman"/>
           <w:b/>
-          <w:sz w:val="24"/>
-        </w:rPr>
-      </w:pPr>
-      <w:r>
-        <w:rPr>
-          <w:rFonts w:ascii="Times New Roman" w:hAnsi="Times New Roman" w:cs="Times New Roman"/>
+          <w:color w:val="000000"/>
+          <w:sz w:val="26"/>
+          <w:szCs w:val="26"/>
+        </w:rPr>
+      </w:pPr>
+      <w:r>
+        <w:rPr>
+          <w:rFonts w:ascii="Times New Roman" w:eastAsia="Times New Roman" w:hAnsi="Times New Roman" w:cs="Times New Roman"/>
           <w:b/>
-          <w:sz w:val="24"/>
-        </w:rPr>
-        <w:t>Artwork</w:t>
-      </w:r>
-    </w:p>
-    <w:p>
-      <w:pPr>
-        <w:rPr>
-          <w:rFonts w:ascii="Times New Roman" w:hAnsi="Times New Roman" w:cs="Times New Roman"/>
+          <w:color w:val="000000"/>
+          <w:sz w:val="26"/>
+          <w:szCs w:val="26"/>
+        </w:rPr>
+        <w:t>(Email)</w:t>
+      </w:r>
+    </w:p>
+    <w:p>
+      <w:pPr>
+        <w:spacing w:after="0" w:line="240" w:lineRule="auto"/>
+        <w:rPr>
+          <w:rFonts w:ascii="Times New Roman" w:eastAsia="Times New Roman" w:hAnsi="Times New Roman" w:cs="Times New Roman"/>
+          <w:color w:val="000000"/>
+          <w:sz w:val="26"/>
+          <w:szCs w:val="26"/>
+        </w:rPr>
+      </w:pPr>
+      <w:hyperlink r:id="rId5" w:history="1">
+        <w:r>
+          <w:rPr>
+            <w:rStyle w:val="Hyperlink"/>
+            <w:rFonts w:ascii="Times New Roman" w:eastAsia="Times New Roman" w:hAnsi="Times New Roman" w:cs="Times New Roman"/>
+            <w:sz w:val="26"/>
+            <w:szCs w:val="26"/>
+          </w:rPr>
+          <w:t>AwesomeAartvark@gmail.com</w:t>
+        </w:r>
+      </w:hyperlink>
+    </w:p>
+    <w:p>
+      <w:pPr>
+        <w:pStyle w:val="ListParagraph"/>
+        <w:numPr>
+          <w:ilvl w:val="0"/>
+          <w:numId w:val="1"/>
+        </w:numPr>
+        <w:spacing w:before="100" w:beforeAutospacing="1" w:after="100" w:afterAutospacing="1" w:line="240" w:lineRule="auto"/>
+        <w:rPr>
+          <w:rFonts w:ascii="Times New Roman" w:eastAsia="Times New Roman" w:hAnsi="Times New Roman" w:cs="Times New Roman"/>
+          <w:color w:val="000000"/>
+          <w:sz w:val="26"/>
+          <w:szCs w:val="26"/>
+        </w:rPr>
+      </w:pPr>
+      <w:r>
+        <w:rPr>
+          <w:rFonts w:ascii="Times New Roman" w:eastAsia="Times New Roman" w:hAnsi="Times New Roman" w:cs="Times New Roman"/>
+          <w:color w:val="000000"/>
+          <w:sz w:val="26"/>
+          <w:szCs w:val="26"/>
+        </w:rPr>
+        <w:t>Want to commission me or have a question about my work? Email me here and I'll reply as soon as possible!</w:t>
+      </w:r>
+    </w:p>
+    <w:p>
+      <w:pPr>
+        <w:spacing w:after="0" w:line="240" w:lineRule="auto"/>
+        <w:rPr>
+          <w:rFonts w:ascii="Times New Roman" w:eastAsia="Times New Roman" w:hAnsi="Times New Roman" w:cs="Times New Roman"/>
+          <w:b/>
+          <w:color w:val="000000"/>
+          <w:sz w:val="26"/>
+          <w:szCs w:val="26"/>
+        </w:rPr>
+      </w:pPr>
+      <w:r>
+        <w:rPr>
+          <w:rFonts w:ascii="Times New Roman" w:eastAsia="Times New Roman" w:hAnsi="Times New Roman" w:cs="Times New Roman"/>
+          <w:b/>
+          <w:color w:val="000000"/>
+          <w:sz w:val="26"/>
+          <w:szCs w:val="26"/>
+        </w:rPr>
+        <w:t>(Twitter)</w:t>
+      </w:r>
+    </w:p>
+    <w:p>
+      <w:pPr>
+        <w:spacing w:after="0" w:line="240" w:lineRule="auto"/>
+        <w:rPr>
+          <w:rFonts w:ascii="Times New Roman" w:eastAsia="Times New Roman" w:hAnsi="Times New Roman" w:cs="Times New Roman"/>
+          <w:color w:val="000000"/>
+          <w:sz w:val="26"/>
+          <w:szCs w:val="26"/>
+        </w:rPr>
+      </w:pPr>
+      <w:r>
+        <w:rPr>
+          <w:rFonts w:ascii="Times New Roman" w:eastAsia="Times New Roman" w:hAnsi="Times New Roman" w:cs="Times New Roman"/>
+          <w:color w:val="000000"/>
+          <w:sz w:val="26"/>
+          <w:szCs w:val="26"/>
+        </w:rPr>
+        <w:t>@</w:t>
+      </w:r>
+      <w:proofErr w:type="spellStart"/>
+      <w:r>
+        <w:rPr>
+          <w:rFonts w:ascii="Times New Roman" w:eastAsia="Times New Roman" w:hAnsi="Times New Roman" w:cs="Times New Roman"/>
+          <w:color w:val="000000"/>
+          <w:sz w:val="26"/>
+          <w:szCs w:val="26"/>
+        </w:rPr>
+        <w:t>AwesomeAartvark</w:t>
+      </w:r>
+      <w:proofErr w:type="spellEnd"/>
+    </w:p>
+    <w:p>
+      <w:pPr>
+        <w:pStyle w:val="ListParagraph"/>
+        <w:numPr>
+          <w:ilvl w:val="0"/>
+          <w:numId w:val="1"/>
+        </w:numPr>
+        <w:spacing w:before="100" w:beforeAutospacing="1" w:after="100" w:afterAutospacing="1" w:line="240" w:lineRule="auto"/>
+        <w:rPr>
+          <w:rFonts w:ascii="Times New Roman" w:eastAsia="Times New Roman" w:hAnsi="Times New Roman" w:cs="Times New Roman"/>
+          <w:color w:val="000000"/>
+          <w:sz w:val="26"/>
+          <w:szCs w:val="26"/>
+        </w:rPr>
+      </w:pPr>
+      <w:r>
+        <w:rPr>
+          <w:rFonts w:ascii="Times New Roman" w:eastAsia="Times New Roman" w:hAnsi="Times New Roman" w:cs="Times New Roman"/>
+          <w:color w:val="000000"/>
+          <w:sz w:val="26"/>
+          <w:szCs w:val="26"/>
+        </w:rPr>
+        <w:t xml:space="preserve">Catch up with the things I'm doing and my innermost thoughts! (And some cat gifs too, </w:t>
+      </w:r>
+      <w:proofErr w:type="spellStart"/>
+      <w:r>
+        <w:rPr>
+          <w:rFonts w:ascii="Times New Roman" w:eastAsia="Times New Roman" w:hAnsi="Times New Roman" w:cs="Times New Roman"/>
+          <w:color w:val="000000"/>
+          <w:sz w:val="26"/>
+          <w:szCs w:val="26"/>
+        </w:rPr>
+        <w:t>hehe</w:t>
+      </w:r>
+      <w:proofErr w:type="spellEnd"/>
+      <w:r>
+        <w:rPr>
+          <w:rFonts w:ascii="Times New Roman" w:eastAsia="Times New Roman" w:hAnsi="Times New Roman" w:cs="Times New Roman"/>
+          <w:color w:val="000000"/>
+          <w:sz w:val="26"/>
+          <w:szCs w:val="26"/>
+        </w:rPr>
+        <w:t>)</w:t>
+      </w:r>
+    </w:p>
+    <w:p>
+      <w:pPr>
+        <w:spacing w:after="0" w:line="240" w:lineRule="auto"/>
+        <w:rPr>
+          <w:rFonts w:ascii="Times New Roman" w:eastAsia="Times New Roman" w:hAnsi="Times New Roman" w:cs="Times New Roman"/>
+          <w:b/>
+          <w:color w:val="000000"/>
+          <w:sz w:val="26"/>
+          <w:szCs w:val="26"/>
+        </w:rPr>
+      </w:pPr>
+      <w:r>
+        <w:rPr>
+          <w:rFonts w:ascii="Times New Roman" w:eastAsia="Times New Roman" w:hAnsi="Times New Roman" w:cs="Times New Roman"/>
+          <w:b/>
+          <w:color w:val="000000"/>
+          <w:sz w:val="26"/>
+          <w:szCs w:val="26"/>
+        </w:rPr>
+        <w:t>(Instagram)</w:t>
+      </w:r>
+      <w:r>
+        <w:rPr>
+          <w:rFonts w:ascii="Times New Roman" w:eastAsia="Times New Roman" w:hAnsi="Times New Roman" w:cs="Times New Roman"/>
+          <w:b/>
+          <w:color w:val="000000"/>
+          <w:sz w:val="26"/>
+          <w:szCs w:val="26"/>
+        </w:rPr>
+        <w:t> </w:t>
+      </w:r>
+    </w:p>
+    <w:p>
+      <w:pPr>
+        <w:spacing w:after="0" w:line="240" w:lineRule="auto"/>
+        <w:rPr>
+          <w:rFonts w:ascii="Times New Roman" w:eastAsia="Times New Roman" w:hAnsi="Times New Roman" w:cs="Times New Roman"/>
+          <w:color w:val="000000"/>
+          <w:sz w:val="26"/>
+          <w:szCs w:val="26"/>
+        </w:rPr>
+      </w:pPr>
+      <w:r>
+        <w:rPr>
+          <w:rFonts w:ascii="Times New Roman" w:eastAsia="Times New Roman" w:hAnsi="Times New Roman" w:cs="Times New Roman"/>
+          <w:color w:val="000000"/>
+          <w:sz w:val="26"/>
+          <w:szCs w:val="26"/>
+        </w:rPr>
+        <w:t>@</w:t>
+      </w:r>
+      <w:proofErr w:type="spellStart"/>
+      <w:r>
+        <w:rPr>
+          <w:rFonts w:ascii="Times New Roman" w:eastAsia="Times New Roman" w:hAnsi="Times New Roman" w:cs="Times New Roman"/>
+          <w:color w:val="000000"/>
+          <w:sz w:val="26"/>
+          <w:szCs w:val="26"/>
+        </w:rPr>
+        <w:t>AwesomeAartvark</w:t>
+      </w:r>
+      <w:proofErr w:type="spellEnd"/>
+    </w:p>
+    <w:p>
+      <w:pPr>
+        <w:pStyle w:val="ListParagraph"/>
+        <w:numPr>
+          <w:ilvl w:val="0"/>
+          <w:numId w:val="1"/>
+        </w:numPr>
+        <w:spacing w:before="100" w:beforeAutospacing="1" w:after="100" w:afterAutospacing="1" w:line="240" w:lineRule="auto"/>
+        <w:rPr>
+          <w:rFonts w:ascii="Times New Roman" w:eastAsia="Times New Roman" w:hAnsi="Times New Roman" w:cs="Times New Roman"/>
+          <w:color w:val="000000"/>
+          <w:sz w:val="26"/>
+          <w:szCs w:val="26"/>
+        </w:rPr>
+      </w:pPr>
+      <w:r>
+        <w:rPr>
+          <w:rFonts w:ascii="Times New Roman" w:eastAsia="Times New Roman" w:hAnsi="Times New Roman" w:cs="Times New Roman"/>
+          <w:color w:val="000000"/>
+          <w:sz w:val="26"/>
+          <w:szCs w:val="26"/>
+        </w:rPr>
+        <w:t>See my most recent doodles and art projects!</w:t>
+      </w:r>
+    </w:p>
+    <w:p>
+      <w:pPr>
+        <w:spacing w:after="0" w:line="240" w:lineRule="auto"/>
+        <w:rPr>
+          <w:rFonts w:ascii="Times New Roman" w:eastAsia="Times New Roman" w:hAnsi="Times New Roman" w:cs="Times New Roman"/>
+          <w:b/>
+          <w:color w:val="000000"/>
+          <w:sz w:val="26"/>
+          <w:szCs w:val="26"/>
+        </w:rPr>
+      </w:pPr>
+      <w:r>
+        <w:rPr>
+          <w:rFonts w:ascii="Times New Roman" w:eastAsia="Times New Roman" w:hAnsi="Times New Roman" w:cs="Times New Roman"/>
+          <w:b/>
+          <w:color w:val="000000"/>
+          <w:sz w:val="26"/>
+          <w:szCs w:val="26"/>
+        </w:rPr>
+        <w:t>(DeviantArt)</w:t>
+      </w:r>
+    </w:p>
+    <w:p>
+      <w:pPr>
+        <w:spacing w:after="0" w:line="240" w:lineRule="auto"/>
+        <w:rPr>
+          <w:rFonts w:ascii="Times New Roman" w:eastAsia="Times New Roman" w:hAnsi="Times New Roman" w:cs="Times New Roman"/>
+          <w:color w:val="000000"/>
+          <w:sz w:val="26"/>
+          <w:szCs w:val="26"/>
+        </w:rPr>
+      </w:pPr>
+      <w:proofErr w:type="spellStart"/>
+      <w:r>
+        <w:rPr>
+          <w:rFonts w:ascii="Times New Roman" w:eastAsia="Times New Roman" w:hAnsi="Times New Roman" w:cs="Times New Roman"/>
+          <w:color w:val="000000"/>
+          <w:sz w:val="26"/>
+          <w:szCs w:val="26"/>
+        </w:rPr>
+        <w:t>AwesomeAartvark</w:t>
+      </w:r>
+      <w:proofErr w:type="spellEnd"/>
+    </w:p>
+    <w:p>
+      <w:pPr>
+        <w:pStyle w:val="ListParagraph"/>
+        <w:numPr>
+          <w:ilvl w:val="0"/>
+          <w:numId w:val="1"/>
+        </w:numPr>
+        <w:spacing w:before="100" w:beforeAutospacing="1" w:after="100" w:afterAutospacing="1" w:line="240" w:lineRule="auto"/>
+        <w:rPr>
+          <w:rFonts w:ascii="Times New Roman" w:eastAsia="Times New Roman" w:hAnsi="Times New Roman" w:cs="Times New Roman"/>
+          <w:color w:val="000000"/>
+          <w:sz w:val="26"/>
+          <w:szCs w:val="26"/>
+        </w:rPr>
+      </w:pPr>
+      <w:r>
+        <w:rPr>
+          <w:rFonts w:ascii="Times New Roman" w:eastAsia="Times New Roman" w:hAnsi="Times New Roman" w:cs="Times New Roman"/>
+          <w:color w:val="000000"/>
+          <w:sz w:val="26"/>
+          <w:szCs w:val="26"/>
+        </w:rPr>
+        <w:t>Check out more of my past artwork and some larger projects I've worked on!</w:t>
+      </w:r>
+    </w:p>
+    <w:p>
+      <w:pPr>
+        <w:spacing w:after="0" w:line="240" w:lineRule="auto"/>
+        <w:rPr>
+          <w:rFonts w:ascii="Times New Roman" w:eastAsia="Times New Roman" w:hAnsi="Times New Roman" w:cs="Times New Roman"/>
+          <w:b/>
+          <w:color w:val="000000"/>
+          <w:sz w:val="26"/>
+          <w:szCs w:val="26"/>
+        </w:rPr>
+      </w:pPr>
+      <w:r>
+        <w:rPr>
+          <w:rFonts w:ascii="Times New Roman" w:eastAsia="Times New Roman" w:hAnsi="Times New Roman" w:cs="Times New Roman"/>
+          <w:b/>
+          <w:color w:val="000000"/>
+          <w:sz w:val="26"/>
+          <w:szCs w:val="26"/>
+        </w:rPr>
+        <w:t>(</w:t>
+      </w:r>
+      <w:proofErr w:type="spellStart"/>
+      <w:r>
+        <w:rPr>
+          <w:rFonts w:ascii="Times New Roman" w:eastAsia="Times New Roman" w:hAnsi="Times New Roman" w:cs="Times New Roman"/>
+          <w:b/>
+          <w:color w:val="000000"/>
+          <w:sz w:val="26"/>
+          <w:szCs w:val="26"/>
+        </w:rPr>
+        <w:t>Youtube</w:t>
+      </w:r>
+      <w:proofErr w:type="spellEnd"/>
+      <w:r>
+        <w:rPr>
+          <w:rFonts w:ascii="Times New Roman" w:eastAsia="Times New Roman" w:hAnsi="Times New Roman" w:cs="Times New Roman"/>
+          <w:b/>
+          <w:color w:val="000000"/>
+          <w:sz w:val="26"/>
+          <w:szCs w:val="26"/>
+        </w:rPr>
+        <w:t>)</w:t>
+      </w:r>
+    </w:p>
+    <w:p>
+      <w:pPr>
+        <w:spacing w:after="0" w:line="240" w:lineRule="auto"/>
+        <w:rPr>
+          <w:rFonts w:ascii="Times New Roman" w:eastAsia="Times New Roman" w:hAnsi="Times New Roman" w:cs="Times New Roman"/>
+          <w:color w:val="000000"/>
+          <w:sz w:val="26"/>
+          <w:szCs w:val="26"/>
+        </w:rPr>
+      </w:pPr>
+      <w:proofErr w:type="spellStart"/>
+      <w:r>
+        <w:rPr>
+          <w:rFonts w:ascii="Times New Roman" w:eastAsia="Times New Roman" w:hAnsi="Times New Roman" w:cs="Times New Roman"/>
+          <w:color w:val="000000"/>
+          <w:sz w:val="26"/>
+          <w:szCs w:val="26"/>
+        </w:rPr>
+        <w:t>AwesomeAartvark</w:t>
+      </w:r>
+      <w:proofErr w:type="spellEnd"/>
+    </w:p>
+    <w:p>
+      <w:pPr>
+        <w:pStyle w:val="ListParagraph"/>
+        <w:numPr>
+          <w:ilvl w:val="0"/>
+          <w:numId w:val="1"/>
+        </w:numPr>
+        <w:spacing w:before="100" w:beforeAutospacing="1" w:after="100" w:afterAutospacing="1" w:line="240" w:lineRule="auto"/>
+        <w:rPr>
+          <w:rFonts w:ascii="Times New Roman" w:eastAsia="Times New Roman" w:hAnsi="Times New Roman" w:cs="Times New Roman"/>
+          <w:color w:val="000000"/>
+          <w:sz w:val="26"/>
+          <w:szCs w:val="26"/>
+        </w:rPr>
+      </w:pPr>
+      <w:r>
+        <w:rPr>
+          <w:rFonts w:ascii="Times New Roman" w:eastAsia="Times New Roman" w:hAnsi="Times New Roman" w:cs="Times New Roman"/>
+          <w:color w:val="000000"/>
+          <w:sz w:val="26"/>
+          <w:szCs w:val="26"/>
+        </w:rPr>
+        <w:t>Check out some of my animations and video projects I've worked on!</w:t>
+      </w:r>
+    </w:p>
+    <w:p>
+      <w:pPr>
+        <w:rPr>
+          <w:rFonts w:ascii="Times New Roman" w:hAnsi="Times New Roman" w:cs="Times New Roman"/>
+          <w:sz w:val="26"/>
+          <w:szCs w:val="26"/>
+        </w:rPr>
+      </w:pPr>
+    </w:p>
+    <w:p>
+      <w:pPr>
+        <w:rPr>
+          <w:rFonts w:ascii="Times New Roman" w:hAnsi="Times New Roman" w:cs="Times New Roman"/>
+          <w:sz w:val="24"/>
+          <w:szCs w:val="24"/>
         </w:rPr>
       </w:pPr>
     </w:p>
@@ -66,6 +1343,126 @@
     </w:sectPr>
   </w:body>
 </w:document>
+</file>
+
+<file path=word/numbering.xml><?xml version="1.0" encoding="utf-8"?>
+<w:numbering xmlns:wpc="http://schemas.microsoft.com/office/word/2010/wordprocessingCanvas" xmlns:cx="http://schemas.microsoft.com/office/drawing/2014/chartex" xmlns:cx1="http://schemas.microsoft.com/office/drawing/2015/9/8/chartex" xmlns:cx2="http://schemas.microsoft.com/office/drawing/2015/10/21/chartex" xmlns:cx3="http://schemas.microsoft.com/office/drawing/2016/5/9/chartex" xmlns:cx4="http://schemas.microsoft.com/office/drawing/2016/5/10/chartex" xmlns:cx5="http://schemas.microsoft.com/office/drawing/2016/5/11/chartex" xmlns:cx6="http://schemas.microsoft.com/office/drawing/2016/5/12/chartex" xmlns:cx7="http://schemas.microsoft.com/office/drawing/2016/5/13/chartex" xmlns:cx8="http://schemas.microsoft.com/office/drawing/2016/5/14/chartex" xmlns:mc="http://schemas.openxmlformats.org/markup-compatibility/2006" xmlns:aink="http://schemas.microsoft.com/office/drawing/2016/ink" xmlns:am3d="http://schemas.microsoft.com/office/drawing/2017/model3d" xmlns:o="urn:schemas-microsoft-com:office:office" xmlns:r="http://schemas.openxmlformats.org/officeDocument/2006/relationships" xmlns:m="http://schemas.openxmlformats.org/officeDocument/2006/math" xmlns:v="urn:schemas-microsoft-com:vml" xmlns:wp14="http://schemas.microsoft.com/office/word/2010/wordprocessingDrawing" xmlns:wp="http://schemas.openxmlformats.org/drawingml/2006/wordprocessingDrawing" xmlns:w10="urn:schemas-microsoft-com:office:word" xmlns:w="http://schemas.openxmlformats.org/wordprocessingml/2006/main" xmlns:w14="http://schemas.microsoft.com/office/word/2010/wordml" xmlns:w15="http://schemas.microsoft.com/office/word/2012/wordml" xmlns:w16cid="http://schemas.microsoft.com/office/word/2016/wordml/cid" xmlns:w16se="http://schemas.microsoft.com/office/word/2015/wordml/symex" xmlns:wpg="http://schemas.microsoft.com/office/word/2010/wordprocessingGroup" xmlns:wpi="http://schemas.microsoft.com/office/word/2010/wordprocessingInk" xmlns:wne="http://schemas.microsoft.com/office/word/2006/wordml" xmlns:wps="http://schemas.microsoft.com/office/word/2010/wordprocessingShape" mc:Ignorable="w14 w15 w16se w16cid wp14">
+  <w:abstractNum w:abstractNumId="0" w15:restartNumberingAfterBreak="0">
+    <w:nsid w:val="3E6A27BD"/>
+    <w:multiLevelType w:val="hybridMultilevel"/>
+    <w:tmpl w:val="D5F6DE7A"/>
+    <w:lvl w:ilvl="0" w:tplc="72742724">
+      <w:numFmt w:val="bullet"/>
+      <w:lvlText w:val="-"/>
+      <w:lvlJc w:val="left"/>
+      <w:pPr>
+        <w:ind w:left="720" w:hanging="360"/>
+      </w:pPr>
+      <w:rPr>
+        <w:rFonts w:ascii="Times New Roman" w:eastAsia="Times New Roman" w:hAnsi="Times New Roman" w:cs="Times New Roman" w:hint="default"/>
+      </w:rPr>
+    </w:lvl>
+    <w:lvl w:ilvl="1" w:tplc="04090003" w:tentative="1">
+      <w:start w:val="1"/>
+      <w:numFmt w:val="bullet"/>
+      <w:lvlText w:val="o"/>
+      <w:lvlJc w:val="left"/>
+      <w:pPr>
+        <w:ind w:left="1440" w:hanging="360"/>
+      </w:pPr>
+      <w:rPr>
+        <w:rFonts w:ascii="Courier New" w:hAnsi="Courier New" w:cs="Courier New" w:hint="default"/>
+      </w:rPr>
+    </w:lvl>
+    <w:lvl w:ilvl="2" w:tplc="04090005" w:tentative="1">
+      <w:start w:val="1"/>
+      <w:numFmt w:val="bullet"/>
+      <w:lvlText w:val=""/>
+      <w:lvlJc w:val="left"/>
+      <w:pPr>
+        <w:ind w:left="2160" w:hanging="360"/>
+      </w:pPr>
+      <w:rPr>
+        <w:rFonts w:ascii="Wingdings" w:hAnsi="Wingdings" w:hint="default"/>
+      </w:rPr>
+    </w:lvl>
+    <w:lvl w:ilvl="3" w:tplc="04090001" w:tentative="1">
+      <w:start w:val="1"/>
+      <w:numFmt w:val="bullet"/>
+      <w:lvlText w:val=""/>
+      <w:lvlJc w:val="left"/>
+      <w:pPr>
+        <w:ind w:left="2880" w:hanging="360"/>
+      </w:pPr>
+      <w:rPr>
+        <w:rFonts w:ascii="Symbol" w:hAnsi="Symbol" w:hint="default"/>
+      </w:rPr>
+    </w:lvl>
+    <w:lvl w:ilvl="4" w:tplc="04090003" w:tentative="1">
+      <w:start w:val="1"/>
+      <w:numFmt w:val="bullet"/>
+      <w:lvlText w:val="o"/>
+      <w:lvlJc w:val="left"/>
+      <w:pPr>
+        <w:ind w:left="3600" w:hanging="360"/>
+      </w:pPr>
+      <w:rPr>
+        <w:rFonts w:ascii="Courier New" w:hAnsi="Courier New" w:cs="Courier New" w:hint="default"/>
+      </w:rPr>
+    </w:lvl>
+    <w:lvl w:ilvl="5" w:tplc="04090005" w:tentative="1">
+      <w:start w:val="1"/>
+      <w:numFmt w:val="bullet"/>
+      <w:lvlText w:val=""/>
+      <w:lvlJc w:val="left"/>
+      <w:pPr>
+        <w:ind w:left="4320" w:hanging="360"/>
+      </w:pPr>
+      <w:rPr>
+        <w:rFonts w:ascii="Wingdings" w:hAnsi="Wingdings" w:hint="default"/>
+      </w:rPr>
+    </w:lvl>
+    <w:lvl w:ilvl="6" w:tplc="04090001" w:tentative="1">
+      <w:start w:val="1"/>
+      <w:numFmt w:val="bullet"/>
+      <w:lvlText w:val=""/>
+      <w:lvlJc w:val="left"/>
+      <w:pPr>
+        <w:ind w:left="5040" w:hanging="360"/>
+      </w:pPr>
+      <w:rPr>
+        <w:rFonts w:ascii="Symbol" w:hAnsi="Symbol" w:hint="default"/>
+      </w:rPr>
+    </w:lvl>
+    <w:lvl w:ilvl="7" w:tplc="04090003" w:tentative="1">
+      <w:start w:val="1"/>
+      <w:numFmt w:val="bullet"/>
+      <w:lvlText w:val="o"/>
+      <w:lvlJc w:val="left"/>
+      <w:pPr>
+        <w:ind w:left="5760" w:hanging="360"/>
+      </w:pPr>
+      <w:rPr>
+        <w:rFonts w:ascii="Courier New" w:hAnsi="Courier New" w:cs="Courier New" w:hint="default"/>
+      </w:rPr>
+    </w:lvl>
+    <w:lvl w:ilvl="8" w:tplc="04090005" w:tentative="1">
+      <w:start w:val="1"/>
+      <w:numFmt w:val="bullet"/>
+      <w:lvlText w:val=""/>
+      <w:lvlJc w:val="left"/>
+      <w:pPr>
+        <w:ind w:left="6480" w:hanging="360"/>
+      </w:pPr>
+      <w:rPr>
+        <w:rFonts w:ascii="Wingdings" w:hAnsi="Wingdings" w:hint="default"/>
+      </w:rPr>
+    </w:lvl>
+  </w:abstractNum>
+  <w:num w:numId="1">
+    <w:abstractNumId w:val="0"/>
+  </w:num>
+</w:numbering>
 </file>
 
 <file path=word/styles.xml><?xml version="1.0" encoding="utf-8"?>
@@ -85,7 +1482,7 @@
       </w:pPr>
     </w:pPrDefault>
   </w:docDefaults>
-  <w:latentStyles w:defLockedState="0" w:defUIPriority="99" w:defSemiHidden="0" w:defUnhideWhenUsed="0" w:defQFormat="0" w:count="375">
+  <w:latentStyles w:defLockedState="0" w:defUIPriority="99" w:defSemiHidden="0" w:defUnhideWhenUsed="0" w:defQFormat="0" w:count="376">
     <w:lsdException w:name="Normal" w:uiPriority="0" w:qFormat="1"/>
     <w:lsdException w:name="heading 1" w:uiPriority="9" w:qFormat="1"/>
     <w:lsdException w:name="heading 2" w:semiHidden="1" w:uiPriority="9" w:unhideWhenUsed="1" w:qFormat="1"/>
@@ -191,7 +1588,6 @@
     <w:lsdException w:name="HTML Sample" w:semiHidden="1" w:unhideWhenUsed="1"/>
     <w:lsdException w:name="HTML Typewriter" w:semiHidden="1" w:unhideWhenUsed="1"/>
     <w:lsdException w:name="HTML Variable" w:semiHidden="1" w:unhideWhenUsed="1"/>
-    <w:lsdException w:name="Normal Table" w:semiHidden="1" w:unhideWhenUsed="1"/>
     <w:lsdException w:name="annotation subject" w:semiHidden="1" w:unhideWhenUsed="1"/>
     <w:lsdException w:name="No List" w:semiHidden="1" w:unhideWhenUsed="1"/>
     <w:lsdException w:name="Outline List 1" w:semiHidden="1" w:unhideWhenUsed="1"/>
@@ -238,10 +1634,8 @@
     <w:lsdException w:name="Table Subtle 2" w:semiHidden="1" w:unhideWhenUsed="1"/>
     <w:lsdException w:name="Table Web 1" w:semiHidden="1" w:unhideWhenUsed="1"/>
     <w:lsdException w:name="Table Web 2" w:semiHidden="1" w:unhideWhenUsed="1"/>
-    <w:lsdException w:name="Table Web 3" w:semiHidden="1" w:unhideWhenUsed="1"/>
     <w:lsdException w:name="Balloon Text" w:semiHidden="1" w:unhideWhenUsed="1"/>
     <w:lsdException w:name="Table Grid" w:uiPriority="39"/>
-    <w:lsdException w:name="Table Theme" w:semiHidden="1" w:unhideWhenUsed="1"/>
     <w:lsdException w:name="Placeholder Text" w:semiHidden="1"/>
     <w:lsdException w:name="No Spacing" w:uiPriority="1" w:qFormat="1"/>
     <w:lsdException w:name="Light Shading" w:uiPriority="60"/>
@@ -461,6 +1855,7 @@
     <w:lsdException w:name="Smart Hyperlink" w:semiHidden="1" w:unhideWhenUsed="1"/>
     <w:lsdException w:name="Hashtag" w:semiHidden="1" w:unhideWhenUsed="1"/>
     <w:lsdException w:name="Unresolved Mention" w:semiHidden="1" w:unhideWhenUsed="1"/>
+    <w:lsdException w:name="Smart Link" w:semiHidden="1" w:unhideWhenUsed="1"/>
   </w:latentStyles>
   <w:style w:type="paragraph" w:default="1" w:styleId="Normal">
     <w:name w:val="Normal"/>
@@ -492,6 +1887,89 @@
     <w:uiPriority w:val="99"/>
     <w:semiHidden/>
     <w:unhideWhenUsed/>
+  </w:style>
+  <w:style w:type="paragraph" w:styleId="Title">
+    <w:name w:val="Title"/>
+    <w:basedOn w:val="Normal"/>
+    <w:next w:val="Normal"/>
+    <w:link w:val="TitleChar"/>
+    <w:uiPriority w:val="10"/>
+    <w:qFormat/>
+    <w:rsid w:val="00705D0C"/>
+    <w:pPr>
+      <w:spacing w:after="120" w:line="240" w:lineRule="auto"/>
+    </w:pPr>
+    <w:rPr>
+      <w:rFonts w:asciiTheme="majorHAnsi" w:eastAsiaTheme="majorEastAsia" w:hAnsiTheme="majorHAnsi" w:cstheme="majorBidi"/>
+      <w:spacing w:val="-10"/>
+      <w:kern w:val="28"/>
+      <w:sz w:val="56"/>
+      <w:szCs w:val="56"/>
+    </w:rPr>
+  </w:style>
+  <w:style w:type="character" w:customStyle="1" w:styleId="TitleChar">
+    <w:name w:val="Title Char"/>
+    <w:basedOn w:val="DefaultParagraphFont"/>
+    <w:link w:val="Title"/>
+    <w:uiPriority w:val="10"/>
+    <w:rsid w:val="00705D0C"/>
+    <w:rPr>
+      <w:rFonts w:asciiTheme="majorHAnsi" w:eastAsiaTheme="majorEastAsia" w:hAnsiTheme="majorHAnsi" w:cstheme="majorBidi"/>
+      <w:spacing w:val="-10"/>
+      <w:kern w:val="28"/>
+      <w:sz w:val="56"/>
+      <w:szCs w:val="56"/>
+    </w:rPr>
+  </w:style>
+  <w:style w:type="paragraph" w:styleId="NormalWeb">
+    <w:name w:val="Normal (Web)"/>
+    <w:basedOn w:val="Normal"/>
+    <w:uiPriority w:val="99"/>
+    <w:semiHidden/>
+    <w:unhideWhenUsed/>
+    <w:rsid w:val="00B4731B"/>
+    <w:pPr>
+      <w:spacing w:before="100" w:beforeAutospacing="1" w:after="100" w:afterAutospacing="1" w:line="240" w:lineRule="auto"/>
+    </w:pPr>
+    <w:rPr>
+      <w:rFonts w:ascii="Times New Roman" w:eastAsia="Times New Roman" w:hAnsi="Times New Roman" w:cs="Times New Roman"/>
+      <w:sz w:val="24"/>
+      <w:szCs w:val="24"/>
+    </w:rPr>
+  </w:style>
+  <w:style w:type="paragraph" w:styleId="ListParagraph">
+    <w:name w:val="List Paragraph"/>
+    <w:basedOn w:val="Normal"/>
+    <w:uiPriority w:val="34"/>
+    <w:qFormat/>
+    <w:rsid w:val="00B4731B"/>
+    <w:pPr>
+      <w:ind w:left="720"/>
+      <w:contextualSpacing/>
+    </w:pPr>
+  </w:style>
+  <w:style w:type="character" w:styleId="Hyperlink">
+    <w:name w:val="Hyperlink"/>
+    <w:basedOn w:val="DefaultParagraphFont"/>
+    <w:uiPriority w:val="99"/>
+    <w:unhideWhenUsed/>
+    <w:rsid w:val="00B4731B"/>
+    <w:rPr>
+      <w:color w:val="0563C1" w:themeColor="hyperlink"/>
+      <w:u w:val="single"/>
+    </w:rPr>
+  </w:style>
+  <w:style w:type="character" w:styleId="UnresolvedMention">
+    <w:name w:val="Unresolved Mention"/>
+    <w:basedOn w:val="DefaultParagraphFont"/>
+    <w:uiPriority w:val="99"/>
+    <w:semiHidden/>
+    <w:unhideWhenUsed/>
+    <w:rsid w:val="00B4731B"/>
+    <w:rPr>
+      <w:color w:val="605E5C"/>
+      <w:shd w:val="clear" w:color="auto" w:fill="E1DFDD"/>
+    </w:rPr>
   </w:style>
 </w:styles>
 </file>

</xml_diff>